<commit_message>
Tambah bagian data yang digunakan.
</commit_message>
<xml_diff>
--- a/Skripsi Prasusun/v1/BAB 3.docx
+++ b/Skripsi Prasusun/v1/BAB 3.docx
@@ -132,30 +132,55 @@
           <w:bCs/>
         </w:rPr>
       </w:pPr>
+      <w:r>
+        <w:rPr>
+          <w:b/>
+          <w:bCs/>
+        </w:rPr>
+        <w:t>Data yang Digunakan</w:t>
+      </w:r>
+    </w:p>
+    <w:p>
+      <w:r>
+        <w:t>Data yang digunakan dalam penelitian ini memiliki format CSV (</w:t>
+      </w:r>
+      <w:r>
+        <w:rPr>
+          <w:i/>
+          <w:iCs/>
+        </w:rPr>
+        <w:t>Comma Separated Value</w:t>
+      </w:r>
+      <w:r>
+        <w:t xml:space="preserve">), di mana </w:t>
+      </w:r>
+      <w:r>
+        <w:t xml:space="preserve">nilai dari setiap parameter dipisahkan oleh sebuah karakter </w:t>
+      </w:r>
+      <w:r>
+        <w:rPr>
+          <w:i/>
+          <w:iCs/>
+        </w:rPr>
+        <w:t>semicolon</w:t>
+      </w:r>
+      <w:r>
+        <w:t xml:space="preserve"> (titik koma), seperti yang ditunjukkan pada gambar 3.1. Data ini didapat dari penelitian yang dilakukan oleh Rahmat </w:t>
+      </w:r>
+      <w:r>
+        <w:rPr>
+          <w:i/>
+          <w:iCs/>
+        </w:rPr>
+        <w:t>et al.</w:t>
+      </w:r>
+      <w:r>
+        <w:t xml:space="preserve"> (2016)</w:t>
+      </w:r>
+    </w:p>
+    <w:p>
       <w:bookmarkStart w:id="0" w:name="_GoBack"/>
       <w:bookmarkEnd w:id="0"/>
-      <w:r>
-        <w:rPr>
-          <w:b/>
-          <w:bCs/>
-        </w:rPr>
-        <w:t>Data yang Digunakan</w:t>
-      </w:r>
-    </w:p>
-    <w:p>
-      <w:r>
-        <w:t>Data yang digunakan dalam penelitian ini memiliki format CSV (</w:t>
-      </w:r>
-      <w:r>
-        <w:rPr>
-          <w:i/>
-          <w:iCs/>
-        </w:rPr>
-        <w:t>Comma Separated Value</w:t>
-      </w:r>
-      <w:r>
-        <w:t xml:space="preserve">), di mana </w:t>
-      </w:r>
     </w:p>
     <w:sectPr>
       <w:footerReference w:type="first" r:id="rId7"/>

</xml_diff>

<commit_message>
Banyak sekali, lupa aku di mana aja diedit file ini, semoga saja banyak.
</commit_message>
<xml_diff>
--- a/Skripsi Prasusun/v1/BAB 3.docx
+++ b/Skripsi Prasusun/v1/BAB 3.docx
@@ -283,17 +283,24 @@
     <w:p>
       <w:pPr>
         <w:jc w:val="center"/>
-        <w:rPr>
-          <w:rFonts w:hint="eastAsia"/>
-        </w:rPr>
-      </w:pPr>
+      </w:pPr>
+      <w:proofErr w:type="spellStart"/>
       <w:r>
         <w:rPr>
           <w:b/>
           <w:bCs/>
           <w:lang w:val="en-US"/>
         </w:rPr>
-        <w:t>Gambar 3.1.</w:t>
+        <w:t>Gambar</w:t>
+      </w:r>
+      <w:proofErr w:type="spellEnd"/>
+      <w:r>
+        <w:rPr>
+          <w:b/>
+          <w:bCs/>
+          <w:lang w:val="en-US"/>
+        </w:rPr>
+        <w:t xml:space="preserve"> 3.1.</w:t>
       </w:r>
       <w:r>
         <w:rPr>
@@ -1327,57 +1334,98 @@
       <w:r>
         <w:t>. Hal ini dilakukan untuk mengetahui jumlah neuron pada hidden layer yang sesuai untuk proses klasifikasi.</w:t>
       </w:r>
+    </w:p>
+    <w:p>
+      <w:pPr>
+        <w:pStyle w:val="Heading2"/>
+      </w:pPr>
+      <w:r>
+        <w:t>Penentuan fungsi aktivasi</w:t>
+      </w:r>
+    </w:p>
+    <w:p>
+      <w:r>
+        <w:t xml:space="preserve">Tahap </w:t>
+      </w:r>
+      <w:r>
+        <w:t xml:space="preserve">yang dilakukan setelah jumlah neuron pada hidden layer </w:t>
+      </w:r>
+      <w:r>
+        <w:t xml:space="preserve">adalah menentukan fungsi aktivasi yang akan digunakan neuron dalam proses </w:t>
+      </w:r>
+      <w:r>
+        <w:rPr>
+          <w:i/>
+          <w:iCs/>
+        </w:rPr>
+        <w:t>training</w:t>
+      </w:r>
+      <w:r>
+        <w:t xml:space="preserve"> dan proses </w:t>
+      </w:r>
+      <w:r>
+        <w:rPr>
+          <w:i/>
+          <w:iCs/>
+        </w:rPr>
+        <w:t>testing</w:t>
+      </w:r>
+      <w:r>
+        <w:t>.</w:t>
+      </w:r>
+      <w:r>
+        <w:rPr>
+          <w:lang w:val="en-US"/>
+        </w:rPr>
+        <w:t xml:space="preserve"> </w:t>
+      </w:r>
+      <w:r>
+        <w:t xml:space="preserve">Fungsi aktivasi yang digunakan dalam penelitian ini adalah fungsi sigmoid, </w:t>
+      </w:r>
+      <w:r>
+        <w:rPr>
+          <w:i/>
+          <w:iCs/>
+        </w:rPr>
+        <w:t>sine</w:t>
+      </w:r>
+      <w:r>
+        <w:t xml:space="preserve">, dan </w:t>
+      </w:r>
+      <w:r>
+        <w:rPr>
+          <w:i/>
+          <w:iCs/>
+        </w:rPr>
+        <w:t>hardlim</w:t>
+      </w:r>
+      <w:r>
+        <w:t>.</w:t>
+      </w:r>
+    </w:p>
+    <w:p>
+      <w:pPr>
+        <w:pStyle w:val="Heading2"/>
+      </w:pPr>
+      <w:r>
+        <w:t>Proses training</w:t>
+      </w:r>
+    </w:p>
+    <w:p>
+      <w:pPr>
+        <w:rPr>
+          <w:lang w:val="en-US"/>
+        </w:rPr>
+      </w:pPr>
+      <w:r>
+        <w:rPr>
+          <w:lang w:val="en-US"/>
+        </w:rPr>
+        <w:t>Proses tra</w:t>
+      </w:r>
       <w:bookmarkStart w:id="0" w:name="_GoBack"/>
       <w:bookmarkEnd w:id="0"/>
     </w:p>
-    <w:p>
-      <w:pPr>
-        <w:pStyle w:val="Heading2"/>
-      </w:pPr>
-      <w:r>
-        <w:t>Penentuan fungsi aktivasi</w:t>
-      </w:r>
-    </w:p>
-    <w:p>
-      <w:r>
-        <w:t xml:space="preserve">Tahap </w:t>
-      </w:r>
-      <w:r>
-        <w:t xml:space="preserve">yang dilakukan setelah jumlah neuron pada hidden layer </w:t>
-      </w:r>
-      <w:r>
-        <w:t xml:space="preserve">adalah menentukan fungsi aktivasi yang akan digunakan neuron dalam proses </w:t>
-      </w:r>
-      <w:r>
-        <w:rPr>
-          <w:i/>
-          <w:iCs/>
-        </w:rPr>
-        <w:t>training</w:t>
-      </w:r>
-      <w:r>
-        <w:t xml:space="preserve"> dan proses </w:t>
-      </w:r>
-      <w:r>
-        <w:rPr>
-          <w:i/>
-          <w:iCs/>
-        </w:rPr>
-        <w:t>testing</w:t>
-      </w:r>
-      <w:r>
-        <w:t>.</w:t>
-      </w:r>
-    </w:p>
-    <w:p>
-      <w:pPr>
-        <w:pStyle w:val="Heading2"/>
-      </w:pPr>
-      <w:r>
-        <w:t>Proses training</w:t>
-      </w:r>
-    </w:p>
-    <w:p/>
     <w:sectPr>
       <w:headerReference w:type="default" r:id="rId9"/>
       <w:footerReference w:type="first" r:id="rId10"/>
@@ -1473,7 +1521,7 @@
       <w:rPr>
         <w:noProof/>
       </w:rPr>
-      <w:t>18</w:t>
+      <w:t>19</w:t>
     </w:r>
     <w:r>
       <w:fldChar w:fldCharType="end"/>

</xml_diff>